<commit_message>
renew data at 0623
</commit_message>
<xml_diff>
--- a/多媒體系統心得.docx
+++ b/多媒體系統心得.docx
@@ -6,7 +6,7 @@
       <w:pPr>
         <w:jc w:val="center"/>
         <w:rPr>
-          <w:rFonts w:ascii="標楷體" w:eastAsia="標楷體" w:hAnsi="標楷體" w:hint="eastAsia"/>
+          <w:rFonts w:ascii="標楷體" w:eastAsia="標楷體" w:hAnsi="標楷體"/>
           <w:sz w:val="28"/>
           <w:szCs w:val="24"/>
         </w:rPr>
@@ -121,7 +121,7 @@
     <w:p>
       <w:pPr>
         <w:rPr>
-          <w:rFonts w:ascii="標楷體" w:eastAsia="標楷體" w:hAnsi="標楷體" w:hint="eastAsia"/>
+          <w:rFonts w:ascii="標楷體" w:eastAsia="標楷體" w:hAnsi="標楷體"/>
           <w:sz w:val="28"/>
           <w:szCs w:val="24"/>
         </w:rPr>
@@ -180,31 +180,99 @@
           <w:sz w:val="28"/>
           <w:szCs w:val="24"/>
         </w:rPr>
-        <w:t>，也有其他課要做作業，不過慢慢學之後說不定有用到的時候，想到有修這堂課就值得了。謝謝老師這一年的辛苦教學，帶我們從對這塊完全不熟到了解程式的寫法跟資料庫的應用，謝謝老師也祝您</w:t>
-      </w:r>
-      <w:r>
-        <w:rPr>
-          <w:rFonts w:ascii="標楷體" w:eastAsia="標楷體" w:hAnsi="標楷體" w:hint="eastAsia"/>
-          <w:sz w:val="28"/>
-          <w:szCs w:val="24"/>
-        </w:rPr>
-        <w:t>身體健康、事業順利</w:t>
-      </w:r>
-      <w:r>
-        <w:rPr>
-          <w:rFonts w:ascii="標楷體" w:eastAsia="標楷體" w:hAnsi="標楷體" w:hint="eastAsia"/>
-          <w:sz w:val="28"/>
-          <w:szCs w:val="24"/>
-        </w:rPr>
-        <w:t>、</w:t>
-      </w:r>
-      <w:r>
-        <w:rPr>
-          <w:rFonts w:ascii="標楷體" w:eastAsia="標楷體" w:hAnsi="標楷體" w:hint="eastAsia"/>
-          <w:sz w:val="28"/>
-          <w:szCs w:val="24"/>
-        </w:rPr>
-        <w:t>教學上也能順利，謝謝老師辛苦您了。</w:t>
+        <w:t>，</w:t>
+      </w:r>
+      <w:r>
+        <w:rPr>
+          <w:rFonts w:ascii="標楷體" w:eastAsia="標楷體" w:hAnsi="標楷體" w:hint="eastAsia"/>
+          <w:sz w:val="28"/>
+          <w:szCs w:val="24"/>
+        </w:rPr>
+        <w:t>這幾個學期下來我感覺最熟悉的還是s</w:t>
+      </w:r>
+      <w:r>
+        <w:rPr>
+          <w:rFonts w:ascii="標楷體" w:eastAsia="標楷體" w:hAnsi="標楷體"/>
+          <w:sz w:val="28"/>
+          <w:szCs w:val="24"/>
+        </w:rPr>
+        <w:t>ource tree</w:t>
+      </w:r>
+      <w:r>
+        <w:rPr>
+          <w:rFonts w:ascii="標楷體" w:eastAsia="標楷體" w:hAnsi="標楷體" w:hint="eastAsia"/>
+          <w:sz w:val="28"/>
+          <w:szCs w:val="24"/>
+        </w:rPr>
+        <w:t>的使用操作，對於樹的</w:t>
+      </w:r>
+      <w:proofErr w:type="gramStart"/>
+      <w:r>
+        <w:rPr>
+          <w:rFonts w:ascii="標楷體" w:eastAsia="標楷體" w:hAnsi="標楷體" w:hint="eastAsia"/>
+          <w:sz w:val="28"/>
+          <w:szCs w:val="24"/>
+        </w:rPr>
+        <w:t>結構圖跟意思</w:t>
+      </w:r>
+      <w:proofErr w:type="gramEnd"/>
+      <w:r>
+        <w:rPr>
+          <w:rFonts w:ascii="標楷體" w:eastAsia="標楷體" w:hAnsi="標楷體" w:hint="eastAsia"/>
+          <w:sz w:val="28"/>
+          <w:szCs w:val="24"/>
+        </w:rPr>
+        <w:t>也都相對了解，不同分支所看到的東西跟程式的版本也會有落差</w:t>
+      </w:r>
+      <w:r>
+        <w:rPr>
+          <w:rFonts w:ascii="標楷體" w:eastAsia="標楷體" w:hAnsi="標楷體" w:hint="eastAsia"/>
+          <w:sz w:val="28"/>
+          <w:szCs w:val="24"/>
+        </w:rPr>
+        <w:t>，除非樹的管理者有採納其他人的程式更新才會是</w:t>
+      </w:r>
+      <w:proofErr w:type="gramStart"/>
+      <w:r>
+        <w:rPr>
+          <w:rFonts w:ascii="標楷體" w:eastAsia="標楷體" w:hAnsi="標楷體" w:hint="eastAsia"/>
+          <w:sz w:val="28"/>
+          <w:szCs w:val="24"/>
+        </w:rPr>
+        <w:t>最</w:t>
+      </w:r>
+      <w:proofErr w:type="gramEnd"/>
+      <w:r>
+        <w:rPr>
+          <w:rFonts w:ascii="標楷體" w:eastAsia="標楷體" w:hAnsi="標楷體" w:hint="eastAsia"/>
+          <w:sz w:val="28"/>
+          <w:szCs w:val="24"/>
+        </w:rPr>
+        <w:t>新版功能最好的</w:t>
+      </w:r>
+      <w:r>
+        <w:rPr>
+          <w:rFonts w:ascii="標楷體" w:eastAsia="標楷體" w:hAnsi="標楷體" w:hint="eastAsia"/>
+          <w:sz w:val="28"/>
+          <w:szCs w:val="24"/>
+        </w:rPr>
+        <w:t>，</w:t>
+      </w:r>
+      <w:r>
+        <w:rPr>
+          <w:rFonts w:ascii="標楷體" w:eastAsia="標楷體" w:hAnsi="標楷體" w:hint="eastAsia"/>
+          <w:sz w:val="28"/>
+          <w:szCs w:val="24"/>
+        </w:rPr>
+        <w:t>不過慢慢學之後說不定有用到的時候，想到有修這堂課就值得了。謝謝老師這一年的辛苦教學，帶我們從對這塊完全不熟到了解程式的寫法跟資料庫的應用，謝謝老師也祝您</w:t>
+      </w:r>
+      <w:r>
+        <w:rPr>
+          <w:rFonts w:ascii="標楷體" w:eastAsia="標楷體" w:hAnsi="標楷體" w:hint="eastAsia"/>
+          <w:sz w:val="28"/>
+          <w:szCs w:val="24"/>
+        </w:rPr>
+        <w:t>身體健康、事業順利、教學上也能順利，謝謝老師辛苦您了。</w:t>
       </w:r>
     </w:p>
     <w:sectPr>

</xml_diff>